<commit_message>
Thermometer visual with additional functionalities
</commit_message>
<xml_diff>
--- a/documents/Published/Thermometer/Thermometer_blog.docx
+++ b/documents/Published/Thermometer/Thermometer_blog.docx
@@ -1,6 +1,6 @@
 
 <file path=word/document.xml><?xml version="1.0" encoding="utf-8"?>
-<w:document xmlns:wpc="http://schemas.microsoft.com/office/word/2010/wordprocessingCanvas" xmlns:cx="http://schemas.microsoft.com/office/drawing/2014/chartex" xmlns:cx1="http://schemas.microsoft.com/office/drawing/2015/9/8/chartex" xmlns:cx2="http://schemas.microsoft.com/office/drawing/2015/10/21/chartex" xmlns:cx3="http://schemas.microsoft.com/office/drawing/2016/5/9/chartex" xmlns:cx4="http://schemas.microsoft.com/office/drawing/2016/5/10/chartex" xmlns:cx5="http://schemas.microsoft.com/office/drawing/2016/5/11/chartex" xmlns:mc="http://schemas.openxmlformats.org/markup-compatibility/2006" xmlns:o="urn:schemas-microsoft-com:office:office" xmlns:r="http://schemas.openxmlformats.org/officeDocument/2006/relationships" xmlns:m="http://schemas.openxmlformats.org/officeDocument/2006/math" xmlns:v="urn:schemas-microsoft-com:vml" xmlns:wp14="http://schemas.microsoft.com/office/word/2010/wordprocessingDrawing" xmlns:wp="http://schemas.openxmlformats.org/drawingml/2006/wordprocessingDrawing" xmlns:w10="urn:schemas-microsoft-com:office:word" xmlns:w="http://schemas.openxmlformats.org/wordprocessingml/2006/main" xmlns:w14="http://schemas.microsoft.com/office/word/2010/wordml" xmlns:w15="http://schemas.microsoft.com/office/word/2012/wordml" xmlns:w16se="http://schemas.microsoft.com/office/word/2015/wordml/symex" xmlns:wpg="http://schemas.microsoft.com/office/word/2010/wordprocessingGroup" xmlns:wpi="http://schemas.microsoft.com/office/word/2010/wordprocessingInk" xmlns:wne="http://schemas.microsoft.com/office/word/2006/wordml" xmlns:wps="http://schemas.microsoft.com/office/word/2010/wordprocessingShape" mc:Ignorable="w14 w15 w16se wp14">
+<w:document xmlns:wpc="http://schemas.microsoft.com/office/word/2010/wordprocessingCanvas" xmlns:cx="http://schemas.microsoft.com/office/drawing/2014/chartex" xmlns:cx1="http://schemas.microsoft.com/office/drawing/2015/9/8/chartex" xmlns:cx2="http://schemas.microsoft.com/office/drawing/2015/10/21/chartex" xmlns:cx3="http://schemas.microsoft.com/office/drawing/2016/5/9/chartex" xmlns:cx4="http://schemas.microsoft.com/office/drawing/2016/5/10/chartex" xmlns:cx5="http://schemas.microsoft.com/office/drawing/2016/5/11/chartex" xmlns:cx6="http://schemas.microsoft.com/office/drawing/2016/5/12/chartex" xmlns:cx7="http://schemas.microsoft.com/office/drawing/2016/5/13/chartex" xmlns:cx8="http://schemas.microsoft.com/office/drawing/2016/5/14/chartex" xmlns:mc="http://schemas.openxmlformats.org/markup-compatibility/2006" xmlns:aink="http://schemas.microsoft.com/office/drawing/2016/ink" xmlns:am3d="http://schemas.microsoft.com/office/drawing/2017/model3d" xmlns:o="urn:schemas-microsoft-com:office:office" xmlns:r="http://schemas.openxmlformats.org/officeDocument/2006/relationships" xmlns:m="http://schemas.openxmlformats.org/officeDocument/2006/math" xmlns:v="urn:schemas-microsoft-com:vml" xmlns:wp14="http://schemas.microsoft.com/office/word/2010/wordprocessingDrawing" xmlns:wp="http://schemas.openxmlformats.org/drawingml/2006/wordprocessingDrawing" xmlns:w10="urn:schemas-microsoft-com:office:word" xmlns:w="http://schemas.openxmlformats.org/wordprocessingml/2006/main" xmlns:w14="http://schemas.microsoft.com/office/word/2010/wordml" xmlns:w15="http://schemas.microsoft.com/office/word/2012/wordml" xmlns:w16cid="http://schemas.microsoft.com/office/word/2016/wordml/cid" xmlns:w16se="http://schemas.microsoft.com/office/word/2015/wordml/symex" xmlns:wpg="http://schemas.microsoft.com/office/word/2010/wordprocessingGroup" xmlns:wpi="http://schemas.microsoft.com/office/word/2010/wordprocessingInk" xmlns:wne="http://schemas.microsoft.com/office/word/2006/wordml" xmlns:wps="http://schemas.microsoft.com/office/word/2010/wordprocessingShape" mc:Ignorable="w14 w15 w16se w16cid wp14">
   <w:body>
     <w:p>
       <w:pPr>
@@ -31,13 +31,12 @@
       <w:r>
         <w:rPr>
           <w:noProof/>
-          <w:lang w:bidi="bn-IN"/>
         </w:rPr>
         <w:drawing>
-          <wp:inline distT="0" distB="0" distL="0" distR="0" wp14:anchorId="16FF9A59" wp14:editId="30837E1F">
-            <wp:extent cx="4382219" cy="3564696"/>
-            <wp:effectExtent l="0" t="0" r="0" b="0"/>
-            <wp:docPr id="1" name="Picture 1"/>
+          <wp:inline distT="0" distB="0" distL="0" distR="0">
+            <wp:extent cx="5057775" cy="4552950"/>
+            <wp:effectExtent l="0" t="0" r="9525" b="0"/>
+            <wp:docPr id="3" name="Picture 3"/>
             <wp:cNvGraphicFramePr>
               <a:graphicFrameLocks xmlns:a="http://schemas.openxmlformats.org/drawingml/2006/main" noChangeAspect="1"/>
             </wp:cNvGraphicFramePr>
@@ -45,11 +44,17 @@
               <a:graphicData uri="http://schemas.openxmlformats.org/drawingml/2006/picture">
                 <pic:pic xmlns:pic="http://schemas.openxmlformats.org/drawingml/2006/picture">
                   <pic:nvPicPr>
-                    <pic:cNvPr id="1" name=""/>
+                    <pic:cNvPr id="3" name="Thermometer_config.PNG"/>
                     <pic:cNvPicPr/>
                   </pic:nvPicPr>
                   <pic:blipFill>
-                    <a:blip r:embed="rId5"/>
+                    <a:blip r:embed="rId5">
+                      <a:extLst>
+                        <a:ext uri="{28A0092B-C50C-407E-A947-70E740481C1C}">
+                          <a14:useLocalDpi xmlns:a14="http://schemas.microsoft.com/office/drawing/2010/main" val="0"/>
+                        </a:ext>
+                      </a:extLst>
+                    </a:blip>
                     <a:stretch>
                       <a:fillRect/>
                     </a:stretch>
@@ -57,7 +62,7 @@
                   <pic:spPr>
                     <a:xfrm>
                       <a:off x="0" y="0"/>
-                      <a:ext cx="4393299" cy="3573709"/>
+                      <a:ext cx="5060992" cy="4555846"/>
                     </a:xfrm>
                     <a:prstGeom prst="rect">
                       <a:avLst/>
@@ -84,7 +89,7 @@
         </w:numPr>
       </w:pPr>
       <w:r>
-        <w:t>Fill: To set color of inner part of the thermometer</w:t>
+        <w:t>Max: To set maximum threshold of thermometer</w:t>
       </w:r>
     </w:p>
     <w:p>
@@ -96,7 +101,7 @@
         </w:numPr>
       </w:pPr>
       <w:r>
-        <w:t>Border: To set border color of thermometer</w:t>
+        <w:t>Min: To set minimum threshold of thermometer</w:t>
       </w:r>
     </w:p>
     <w:p>
@@ -108,7 +113,7 @@
         </w:numPr>
       </w:pPr>
       <w:r>
-        <w:t>Max: To set maximum threshold of thermometer</w:t>
+        <w:t>Tick bar: To enable or disable the thermometer labels (indicators)</w:t>
       </w:r>
     </w:p>
     <w:p>
@@ -120,7 +125,7 @@
         </w:numPr>
       </w:pPr>
       <w:r>
-        <w:t>Min: To set minimum threshold of thermometer</w:t>
+        <w:t>Actual value color: To set color of actual value displayed in thermometer</w:t>
       </w:r>
     </w:p>
     <w:p>
@@ -132,7 +137,12 @@
         </w:numPr>
       </w:pPr>
       <w:r>
-        <w:t>Tick bar: To enable or disable the thermometer labels (indicators)</w:t>
+        <w:t>Unit: To set unit of values</w:t>
+      </w:r>
+    </w:p>
+    <w:p>
+      <w:r>
+        <w:t>Legend:</w:t>
       </w:r>
     </w:p>
     <w:p>
@@ -140,11 +150,11 @@
         <w:pStyle w:val="ListParagraph"/>
         <w:numPr>
           <w:ilvl w:val="0"/>
-          <w:numId w:val="1"/>
+          <w:numId w:val="2"/>
         </w:numPr>
       </w:pPr>
       <w:r>
-        <w:t>Target Color: To set color of target value</w:t>
+        <w:t>Position: To customize the positioning of the legend</w:t>
       </w:r>
     </w:p>
     <w:p>
@@ -152,14 +162,274 @@
         <w:pStyle w:val="ListParagraph"/>
         <w:numPr>
           <w:ilvl w:val="0"/>
-          <w:numId w:val="1"/>
+          <w:numId w:val="2"/>
         </w:numPr>
       </w:pPr>
       <w:r>
-        <w:t>Unit: To set unit of values</w:t>
-      </w:r>
+        <w:t>Title: To enable or disable the legend title</w:t>
+      </w:r>
+    </w:p>
+    <w:p>
+      <w:pPr>
+        <w:pStyle w:val="ListParagraph"/>
+        <w:numPr>
+          <w:ilvl w:val="0"/>
+          <w:numId w:val="2"/>
+        </w:numPr>
+      </w:pPr>
+      <w:r>
+        <w:t>Legend Name: To set the title of the legend</w:t>
+      </w:r>
+    </w:p>
+    <w:p>
+      <w:pPr>
+        <w:pStyle w:val="ListParagraph"/>
+        <w:numPr>
+          <w:ilvl w:val="0"/>
+          <w:numId w:val="2"/>
+        </w:numPr>
+      </w:pPr>
+      <w:r>
+        <w:t>Color: To set the font color of the legend displayed</w:t>
+      </w:r>
+    </w:p>
+    <w:p>
       <w:bookmarkStart w:id="0" w:name="_GoBack"/>
       <w:bookmarkEnd w:id="0"/>
+      <w:r>
+        <w:t>Range:</w:t>
+      </w:r>
+    </w:p>
+    <w:p>
+      <w:r>
+        <w:t>There are 4 categories by default. This provides the user an option to select the</w:t>
+      </w:r>
+      <w:r>
+        <w:t xml:space="preserve"> end value for</w:t>
+      </w:r>
+      <w:r>
+        <w:t xml:space="preserve"> </w:t>
+      </w:r>
+      <w:r>
+        <w:t xml:space="preserve">each </w:t>
+      </w:r>
+      <w:r>
+        <w:t>rang</w:t>
+      </w:r>
+      <w:r>
+        <w:t>e</w:t>
+      </w:r>
+      <w:r>
+        <w:t>.</w:t>
+      </w:r>
+    </w:p>
+    <w:p>
+      <w:r>
+        <w:t>Ca</w:t>
+      </w:r>
+      <w:r>
+        <w:t xml:space="preserve">tegory-1 has the range from minimum </w:t>
+      </w:r>
+      <w:r>
+        <w:t>value to</w:t>
+      </w:r>
+      <w:r>
+        <w:t xml:space="preserve"> the value entered by user. Similarly, category-2 has the </w:t>
+      </w:r>
+      <w:r>
+        <w:t xml:space="preserve">range </w:t>
+      </w:r>
+      <w:r>
+        <w:t>end value of</w:t>
+      </w:r>
+      <w:r>
+        <w:t xml:space="preserve"> Category-1 to the value provided for Category-2.</w:t>
+      </w:r>
+    </w:p>
+    <w:p>
+      <w:r>
+        <w:rPr>
+          <w:noProof/>
+        </w:rPr>
+        <w:lastRenderedPageBreak/>
+        <w:drawing>
+          <wp:anchor distT="0" distB="0" distL="114300" distR="114300" simplePos="0" relativeHeight="251658240" behindDoc="1" locked="0" layoutInCell="1" allowOverlap="1">
+            <wp:simplePos x="0" y="0"/>
+            <wp:positionH relativeFrom="column">
+              <wp:posOffset>0</wp:posOffset>
+            </wp:positionH>
+            <wp:positionV relativeFrom="paragraph">
+              <wp:posOffset>-635</wp:posOffset>
+            </wp:positionV>
+            <wp:extent cx="2190750" cy="2085975"/>
+            <wp:effectExtent l="0" t="0" r="0" b="9525"/>
+            <wp:wrapTight wrapText="bothSides">
+              <wp:wrapPolygon edited="0">
+                <wp:start x="0" y="0"/>
+                <wp:lineTo x="0" y="21501"/>
+                <wp:lineTo x="21412" y="21501"/>
+                <wp:lineTo x="21412" y="0"/>
+                <wp:lineTo x="0" y="0"/>
+              </wp:wrapPolygon>
+            </wp:wrapTight>
+            <wp:docPr id="6" name="Picture 6" descr="C:\Users\MAQUser\AppData\Local\Microsoft\Windows\INetCache\Content.Word\Thermometer_range.png"/>
+            <wp:cNvGraphicFramePr>
+              <a:graphicFrameLocks xmlns:a="http://schemas.openxmlformats.org/drawingml/2006/main" noChangeAspect="1"/>
+            </wp:cNvGraphicFramePr>
+            <a:graphic xmlns:a="http://schemas.openxmlformats.org/drawingml/2006/main">
+              <a:graphicData uri="http://schemas.openxmlformats.org/drawingml/2006/picture">
+                <pic:pic xmlns:pic="http://schemas.openxmlformats.org/drawingml/2006/picture">
+                  <pic:nvPicPr>
+                    <pic:cNvPr id="0" name="Picture 5" descr="C:\Users\MAQUser\AppData\Local\Microsoft\Windows\INetCache\Content.Word\Thermometer_range.png"/>
+                    <pic:cNvPicPr>
+                      <a:picLocks noChangeAspect="1" noChangeArrowheads="1"/>
+                    </pic:cNvPicPr>
+                  </pic:nvPicPr>
+                  <pic:blipFill>
+                    <a:blip r:embed="rId6">
+                      <a:extLst>
+                        <a:ext uri="{28A0092B-C50C-407E-A947-70E740481C1C}">
+                          <a14:useLocalDpi xmlns:a14="http://schemas.microsoft.com/office/drawing/2010/main" val="0"/>
+                        </a:ext>
+                      </a:extLst>
+                    </a:blip>
+                    <a:srcRect/>
+                    <a:stretch>
+                      <a:fillRect/>
+                    </a:stretch>
+                  </pic:blipFill>
+                  <pic:spPr bwMode="auto">
+                    <a:xfrm>
+                      <a:off x="0" y="0"/>
+                      <a:ext cx="2190750" cy="2085975"/>
+                    </a:xfrm>
+                    <a:prstGeom prst="rect">
+                      <a:avLst/>
+                    </a:prstGeom>
+                    <a:noFill/>
+                    <a:ln>
+                      <a:noFill/>
+                    </a:ln>
+                  </pic:spPr>
+                </pic:pic>
+              </a:graphicData>
+            </a:graphic>
+          </wp:anchor>
+        </w:drawing>
+      </w:r>
+      <w:r>
+        <w:t>Here, range for the four categories is as follows:</w:t>
+      </w:r>
+    </w:p>
+    <w:p>
+      <w:r>
+        <w:t>Category-1: 0 - 10</w:t>
+      </w:r>
+    </w:p>
+    <w:p>
+      <w:r>
+        <w:t>Category-2: 10 - 20</w:t>
+      </w:r>
+    </w:p>
+    <w:p>
+      <w:r>
+        <w:t>Category-3: 20 - 30</w:t>
+      </w:r>
+    </w:p>
+    <w:p>
+      <w:r>
+        <w:t>Category-4: 30 - 300</w:t>
+      </w:r>
+    </w:p>
+    <w:p/>
+    <w:p/>
+    <w:p/>
+    <w:p>
+      <w:r>
+        <w:t>Category-1 to 4:</w:t>
+      </w:r>
+    </w:p>
+    <w:p>
+      <w:pPr>
+        <w:pStyle w:val="ListParagraph"/>
+        <w:numPr>
+          <w:ilvl w:val="0"/>
+          <w:numId w:val="3"/>
+        </w:numPr>
+      </w:pPr>
+      <w:r>
+        <w:t>Fill: To set the fill color of the specific category</w:t>
+      </w:r>
+    </w:p>
+    <w:p>
+      <w:pPr>
+        <w:pStyle w:val="ListParagraph"/>
+        <w:numPr>
+          <w:ilvl w:val="0"/>
+          <w:numId w:val="3"/>
+        </w:numPr>
+      </w:pPr>
+      <w:r>
+        <w:t>Border: To set the fill color of the specific category</w:t>
+      </w:r>
+    </w:p>
+    <w:p>
+      <w:pPr>
+        <w:pStyle w:val="ListParagraph"/>
+      </w:pPr>
+      <w:r>
+        <w:rPr>
+          <w:noProof/>
+        </w:rPr>
+        <w:drawing>
+          <wp:inline distT="0" distB="0" distL="0" distR="0" wp14:anchorId="12F7F457" wp14:editId="4D655850">
+            <wp:extent cx="1819275" cy="4933950"/>
+            <wp:effectExtent l="0" t="0" r="9525" b="0"/>
+            <wp:docPr id="2" name="Picture 2" descr="C:\Users\MAQUser\AppData\Local\Microsoft\Windows\INetCache\Content.Word\Thermometer_colors.png"/>
+            <wp:cNvGraphicFramePr>
+              <a:graphicFrameLocks xmlns:a="http://schemas.openxmlformats.org/drawingml/2006/main" noChangeAspect="1"/>
+            </wp:cNvGraphicFramePr>
+            <a:graphic xmlns:a="http://schemas.openxmlformats.org/drawingml/2006/main">
+              <a:graphicData uri="http://schemas.openxmlformats.org/drawingml/2006/picture">
+                <pic:pic xmlns:pic="http://schemas.openxmlformats.org/drawingml/2006/picture">
+                  <pic:nvPicPr>
+                    <pic:cNvPr id="0" name="Picture 1" descr="C:\Users\MAQUser\AppData\Local\Microsoft\Windows\INetCache\Content.Word\Thermometer_colors.png"/>
+                    <pic:cNvPicPr>
+                      <a:picLocks noChangeAspect="1" noChangeArrowheads="1"/>
+                    </pic:cNvPicPr>
+                  </pic:nvPicPr>
+                  <pic:blipFill>
+                    <a:blip r:embed="rId7">
+                      <a:extLst>
+                        <a:ext uri="{28A0092B-C50C-407E-A947-70E740481C1C}">
+                          <a14:useLocalDpi xmlns:a14="http://schemas.microsoft.com/office/drawing/2010/main" val="0"/>
+                        </a:ext>
+                      </a:extLst>
+                    </a:blip>
+                    <a:srcRect/>
+                    <a:stretch>
+                      <a:fillRect/>
+                    </a:stretch>
+                  </pic:blipFill>
+                  <pic:spPr bwMode="auto">
+                    <a:xfrm>
+                      <a:off x="0" y="0"/>
+                      <a:ext cx="1819275" cy="4933950"/>
+                    </a:xfrm>
+                    <a:prstGeom prst="rect">
+                      <a:avLst/>
+                    </a:prstGeom>
+                    <a:noFill/>
+                    <a:ln>
+                      <a:noFill/>
+                    </a:ln>
+                  </pic:spPr>
+                </pic:pic>
+              </a:graphicData>
+            </a:graphic>
+          </wp:inline>
+        </w:drawing>
+      </w:r>
     </w:p>
     <w:sectPr>
       <w:pgSz w:w="12240" w:h="15840"/>
@@ -172,7 +442,7 @@
 </file>
 
 <file path=word/numbering.xml><?xml version="1.0" encoding="utf-8"?>
-<w:numbering xmlns:wpc="http://schemas.microsoft.com/office/word/2010/wordprocessingCanvas" xmlns:cx="http://schemas.microsoft.com/office/drawing/2014/chartex" xmlns:cx1="http://schemas.microsoft.com/office/drawing/2015/9/8/chartex" xmlns:cx2="http://schemas.microsoft.com/office/drawing/2015/10/21/chartex" xmlns:cx3="http://schemas.microsoft.com/office/drawing/2016/5/9/chartex" xmlns:cx4="http://schemas.microsoft.com/office/drawing/2016/5/10/chartex" xmlns:cx5="http://schemas.microsoft.com/office/drawing/2016/5/11/chartex" xmlns:mc="http://schemas.openxmlformats.org/markup-compatibility/2006" xmlns:o="urn:schemas-microsoft-com:office:office" xmlns:r="http://schemas.openxmlformats.org/officeDocument/2006/relationships" xmlns:m="http://schemas.openxmlformats.org/officeDocument/2006/math" xmlns:v="urn:schemas-microsoft-com:vml" xmlns:wp14="http://schemas.microsoft.com/office/word/2010/wordprocessingDrawing" xmlns:wp="http://schemas.openxmlformats.org/drawingml/2006/wordprocessingDrawing" xmlns:w10="urn:schemas-microsoft-com:office:word" xmlns:w="http://schemas.openxmlformats.org/wordprocessingml/2006/main" xmlns:w14="http://schemas.microsoft.com/office/word/2010/wordml" xmlns:w15="http://schemas.microsoft.com/office/word/2012/wordml" xmlns:w16se="http://schemas.microsoft.com/office/word/2015/wordml/symex" xmlns:wpg="http://schemas.microsoft.com/office/word/2010/wordprocessingGroup" xmlns:wpi="http://schemas.microsoft.com/office/word/2010/wordprocessingInk" xmlns:wne="http://schemas.microsoft.com/office/word/2006/wordml" xmlns:wps="http://schemas.microsoft.com/office/word/2010/wordprocessingShape" mc:Ignorable="w14 w15 w16se wp14">
+<w:numbering xmlns:wpc="http://schemas.microsoft.com/office/word/2010/wordprocessingCanvas" xmlns:cx="http://schemas.microsoft.com/office/drawing/2014/chartex" xmlns:cx1="http://schemas.microsoft.com/office/drawing/2015/9/8/chartex" xmlns:cx2="http://schemas.microsoft.com/office/drawing/2015/10/21/chartex" xmlns:cx3="http://schemas.microsoft.com/office/drawing/2016/5/9/chartex" xmlns:cx4="http://schemas.microsoft.com/office/drawing/2016/5/10/chartex" xmlns:cx5="http://schemas.microsoft.com/office/drawing/2016/5/11/chartex" xmlns:cx6="http://schemas.microsoft.com/office/drawing/2016/5/12/chartex" xmlns:cx7="http://schemas.microsoft.com/office/drawing/2016/5/13/chartex" xmlns:cx8="http://schemas.microsoft.com/office/drawing/2016/5/14/chartex" xmlns:mc="http://schemas.openxmlformats.org/markup-compatibility/2006" xmlns:aink="http://schemas.microsoft.com/office/drawing/2016/ink" xmlns:am3d="http://schemas.microsoft.com/office/drawing/2017/model3d" xmlns:o="urn:schemas-microsoft-com:office:office" xmlns:r="http://schemas.openxmlformats.org/officeDocument/2006/relationships" xmlns:m="http://schemas.openxmlformats.org/officeDocument/2006/math" xmlns:v="urn:schemas-microsoft-com:vml" xmlns:wp14="http://schemas.microsoft.com/office/word/2010/wordprocessingDrawing" xmlns:wp="http://schemas.openxmlformats.org/drawingml/2006/wordprocessingDrawing" xmlns:w10="urn:schemas-microsoft-com:office:word" xmlns:w="http://schemas.openxmlformats.org/wordprocessingml/2006/main" xmlns:w14="http://schemas.microsoft.com/office/word/2010/wordml" xmlns:w15="http://schemas.microsoft.com/office/word/2012/wordml" xmlns:w16cid="http://schemas.microsoft.com/office/word/2016/wordml/cid" xmlns:w16se="http://schemas.microsoft.com/office/word/2015/wordml/symex" xmlns:wpg="http://schemas.microsoft.com/office/word/2010/wordprocessingGroup" xmlns:wpi="http://schemas.microsoft.com/office/word/2010/wordprocessingInk" xmlns:wne="http://schemas.microsoft.com/office/word/2006/wordml" xmlns:wps="http://schemas.microsoft.com/office/word/2010/wordprocessingShape" mc:Ignorable="w14 w15 w16se w16cid wp14">
   <w:abstractNum w:abstractNumId="0" w15:restartNumberingAfterBreak="0">
     <w:nsid w:val="125A4645"/>
     <w:multiLevelType w:val="hybridMultilevel"/>
@@ -259,14 +529,198 @@
       </w:pPr>
     </w:lvl>
   </w:abstractNum>
+  <w:abstractNum w:abstractNumId="1" w15:restartNumberingAfterBreak="0">
+    <w:nsid w:val="46851308"/>
+    <w:multiLevelType w:val="hybridMultilevel"/>
+    <w:tmpl w:val="74B8536C"/>
+    <w:lvl w:ilvl="0" w:tplc="0409000F">
+      <w:start w:val="1"/>
+      <w:numFmt w:val="decimal"/>
+      <w:lvlText w:val="%1."/>
+      <w:lvlJc w:val="left"/>
+      <w:pPr>
+        <w:ind w:left="720" w:hanging="360"/>
+      </w:pPr>
+      <w:rPr>
+        <w:rFonts w:hint="default"/>
+      </w:rPr>
+    </w:lvl>
+    <w:lvl w:ilvl="1" w:tplc="04090019" w:tentative="1">
+      <w:start w:val="1"/>
+      <w:numFmt w:val="lowerLetter"/>
+      <w:lvlText w:val="%2."/>
+      <w:lvlJc w:val="left"/>
+      <w:pPr>
+        <w:ind w:left="1440" w:hanging="360"/>
+      </w:pPr>
+    </w:lvl>
+    <w:lvl w:ilvl="2" w:tplc="0409001B" w:tentative="1">
+      <w:start w:val="1"/>
+      <w:numFmt w:val="lowerRoman"/>
+      <w:lvlText w:val="%3."/>
+      <w:lvlJc w:val="right"/>
+      <w:pPr>
+        <w:ind w:left="2160" w:hanging="180"/>
+      </w:pPr>
+    </w:lvl>
+    <w:lvl w:ilvl="3" w:tplc="0409000F" w:tentative="1">
+      <w:start w:val="1"/>
+      <w:numFmt w:val="decimal"/>
+      <w:lvlText w:val="%4."/>
+      <w:lvlJc w:val="left"/>
+      <w:pPr>
+        <w:ind w:left="2880" w:hanging="360"/>
+      </w:pPr>
+    </w:lvl>
+    <w:lvl w:ilvl="4" w:tplc="04090019" w:tentative="1">
+      <w:start w:val="1"/>
+      <w:numFmt w:val="lowerLetter"/>
+      <w:lvlText w:val="%5."/>
+      <w:lvlJc w:val="left"/>
+      <w:pPr>
+        <w:ind w:left="3600" w:hanging="360"/>
+      </w:pPr>
+    </w:lvl>
+    <w:lvl w:ilvl="5" w:tplc="0409001B" w:tentative="1">
+      <w:start w:val="1"/>
+      <w:numFmt w:val="lowerRoman"/>
+      <w:lvlText w:val="%6."/>
+      <w:lvlJc w:val="right"/>
+      <w:pPr>
+        <w:ind w:left="4320" w:hanging="180"/>
+      </w:pPr>
+    </w:lvl>
+    <w:lvl w:ilvl="6" w:tplc="0409000F" w:tentative="1">
+      <w:start w:val="1"/>
+      <w:numFmt w:val="decimal"/>
+      <w:lvlText w:val="%7."/>
+      <w:lvlJc w:val="left"/>
+      <w:pPr>
+        <w:ind w:left="5040" w:hanging="360"/>
+      </w:pPr>
+    </w:lvl>
+    <w:lvl w:ilvl="7" w:tplc="04090019" w:tentative="1">
+      <w:start w:val="1"/>
+      <w:numFmt w:val="lowerLetter"/>
+      <w:lvlText w:val="%8."/>
+      <w:lvlJc w:val="left"/>
+      <w:pPr>
+        <w:ind w:left="5760" w:hanging="360"/>
+      </w:pPr>
+    </w:lvl>
+    <w:lvl w:ilvl="8" w:tplc="0409001B" w:tentative="1">
+      <w:start w:val="1"/>
+      <w:numFmt w:val="lowerRoman"/>
+      <w:lvlText w:val="%9."/>
+      <w:lvlJc w:val="right"/>
+      <w:pPr>
+        <w:ind w:left="6480" w:hanging="180"/>
+      </w:pPr>
+    </w:lvl>
+  </w:abstractNum>
+  <w:abstractNum w:abstractNumId="2" w15:restartNumberingAfterBreak="0">
+    <w:nsid w:val="7A0275CA"/>
+    <w:multiLevelType w:val="hybridMultilevel"/>
+    <w:tmpl w:val="006CA692"/>
+    <w:lvl w:ilvl="0" w:tplc="0409000F">
+      <w:start w:val="1"/>
+      <w:numFmt w:val="decimal"/>
+      <w:lvlText w:val="%1."/>
+      <w:lvlJc w:val="left"/>
+      <w:pPr>
+        <w:ind w:left="720" w:hanging="360"/>
+      </w:pPr>
+      <w:rPr>
+        <w:rFonts w:hint="default"/>
+      </w:rPr>
+    </w:lvl>
+    <w:lvl w:ilvl="1" w:tplc="04090019" w:tentative="1">
+      <w:start w:val="1"/>
+      <w:numFmt w:val="lowerLetter"/>
+      <w:lvlText w:val="%2."/>
+      <w:lvlJc w:val="left"/>
+      <w:pPr>
+        <w:ind w:left="1440" w:hanging="360"/>
+      </w:pPr>
+    </w:lvl>
+    <w:lvl w:ilvl="2" w:tplc="0409001B" w:tentative="1">
+      <w:start w:val="1"/>
+      <w:numFmt w:val="lowerRoman"/>
+      <w:lvlText w:val="%3."/>
+      <w:lvlJc w:val="right"/>
+      <w:pPr>
+        <w:ind w:left="2160" w:hanging="180"/>
+      </w:pPr>
+    </w:lvl>
+    <w:lvl w:ilvl="3" w:tplc="0409000F" w:tentative="1">
+      <w:start w:val="1"/>
+      <w:numFmt w:val="decimal"/>
+      <w:lvlText w:val="%4."/>
+      <w:lvlJc w:val="left"/>
+      <w:pPr>
+        <w:ind w:left="2880" w:hanging="360"/>
+      </w:pPr>
+    </w:lvl>
+    <w:lvl w:ilvl="4" w:tplc="04090019" w:tentative="1">
+      <w:start w:val="1"/>
+      <w:numFmt w:val="lowerLetter"/>
+      <w:lvlText w:val="%5."/>
+      <w:lvlJc w:val="left"/>
+      <w:pPr>
+        <w:ind w:left="3600" w:hanging="360"/>
+      </w:pPr>
+    </w:lvl>
+    <w:lvl w:ilvl="5" w:tplc="0409001B" w:tentative="1">
+      <w:start w:val="1"/>
+      <w:numFmt w:val="lowerRoman"/>
+      <w:lvlText w:val="%6."/>
+      <w:lvlJc w:val="right"/>
+      <w:pPr>
+        <w:ind w:left="4320" w:hanging="180"/>
+      </w:pPr>
+    </w:lvl>
+    <w:lvl w:ilvl="6" w:tplc="0409000F" w:tentative="1">
+      <w:start w:val="1"/>
+      <w:numFmt w:val="decimal"/>
+      <w:lvlText w:val="%7."/>
+      <w:lvlJc w:val="left"/>
+      <w:pPr>
+        <w:ind w:left="5040" w:hanging="360"/>
+      </w:pPr>
+    </w:lvl>
+    <w:lvl w:ilvl="7" w:tplc="04090019" w:tentative="1">
+      <w:start w:val="1"/>
+      <w:numFmt w:val="lowerLetter"/>
+      <w:lvlText w:val="%8."/>
+      <w:lvlJc w:val="left"/>
+      <w:pPr>
+        <w:ind w:left="5760" w:hanging="360"/>
+      </w:pPr>
+    </w:lvl>
+    <w:lvl w:ilvl="8" w:tplc="0409001B" w:tentative="1">
+      <w:start w:val="1"/>
+      <w:numFmt w:val="lowerRoman"/>
+      <w:lvlText w:val="%9."/>
+      <w:lvlJc w:val="right"/>
+      <w:pPr>
+        <w:ind w:left="6480" w:hanging="180"/>
+      </w:pPr>
+    </w:lvl>
+  </w:abstractNum>
   <w:num w:numId="1">
     <w:abstractNumId w:val="0"/>
+  </w:num>
+  <w:num w:numId="2">
+    <w:abstractNumId w:val="1"/>
+  </w:num>
+  <w:num w:numId="3">
+    <w:abstractNumId w:val="2"/>
   </w:num>
 </w:numbering>
 </file>
 
 <file path=word/styles.xml><?xml version="1.0" encoding="utf-8"?>
-<w:styles xmlns:mc="http://schemas.openxmlformats.org/markup-compatibility/2006" xmlns:r="http://schemas.openxmlformats.org/officeDocument/2006/relationships" xmlns:w="http://schemas.openxmlformats.org/wordprocessingml/2006/main" xmlns:w14="http://schemas.microsoft.com/office/word/2010/wordml" xmlns:w15="http://schemas.microsoft.com/office/word/2012/wordml" xmlns:w16se="http://schemas.microsoft.com/office/word/2015/wordml/symex" mc:Ignorable="w14 w15 w16se">
+<w:styles xmlns:mc="http://schemas.openxmlformats.org/markup-compatibility/2006" xmlns:r="http://schemas.openxmlformats.org/officeDocument/2006/relationships" xmlns:w="http://schemas.openxmlformats.org/wordprocessingml/2006/main" xmlns:w14="http://schemas.microsoft.com/office/word/2010/wordml" xmlns:w15="http://schemas.microsoft.com/office/word/2012/wordml" xmlns:w16cid="http://schemas.microsoft.com/office/word/2016/wordml/cid" xmlns:w16se="http://schemas.microsoft.com/office/word/2015/wordml/symex" mc:Ignorable="w14 w15 w16se w16cid">
   <w:docDefaults>
     <w:rPrDefault>
       <w:rPr>
@@ -282,7 +736,7 @@
       </w:pPr>
     </w:pPrDefault>
   </w:docDefaults>
-  <w:latentStyles w:defLockedState="0" w:defUIPriority="99" w:defSemiHidden="0" w:defUnhideWhenUsed="0" w:defQFormat="0" w:count="374">
+  <w:latentStyles w:defLockedState="0" w:defUIPriority="99" w:defSemiHidden="0" w:defUnhideWhenUsed="0" w:defQFormat="0" w:count="375">
     <w:lsdException w:name="Normal" w:uiPriority="0" w:qFormat="1"/>
     <w:lsdException w:name="heading 1" w:uiPriority="9" w:qFormat="1"/>
     <w:lsdException w:name="heading 2" w:semiHidden="1" w:uiPriority="9" w:unhideWhenUsed="1" w:qFormat="1"/>
@@ -657,6 +1111,7 @@
     <w:lsdException w:name="Mention" w:semiHidden="1" w:unhideWhenUsed="1"/>
     <w:lsdException w:name="Smart Hyperlink" w:semiHidden="1" w:unhideWhenUsed="1"/>
     <w:lsdException w:name="Hashtag" w:semiHidden="1" w:unhideWhenUsed="1"/>
+    <w:lsdException w:name="Unresolved Mention" w:semiHidden="1" w:unhideWhenUsed="1"/>
   </w:latentStyles>
   <w:style w:type="paragraph" w:default="1" w:styleId="Normal">
     <w:name w:val="Normal"/>

</xml_diff>

<commit_message>
Revert "Thermometer visual with additional functionalities"
This reverts commit e1ae262dfbe3f1d570696d4f205a650b935bdc01.
</commit_message>
<xml_diff>
--- a/documents/Published/Thermometer/Thermometer_blog.docx
+++ b/documents/Published/Thermometer/Thermometer_blog.docx
@@ -1,6 +1,6 @@
 
 <file path=word/document.xml><?xml version="1.0" encoding="utf-8"?>
-<w:document xmlns:wpc="http://schemas.microsoft.com/office/word/2010/wordprocessingCanvas" xmlns:cx="http://schemas.microsoft.com/office/drawing/2014/chartex" xmlns:cx1="http://schemas.microsoft.com/office/drawing/2015/9/8/chartex" xmlns:cx2="http://schemas.microsoft.com/office/drawing/2015/10/21/chartex" xmlns:cx3="http://schemas.microsoft.com/office/drawing/2016/5/9/chartex" xmlns:cx4="http://schemas.microsoft.com/office/drawing/2016/5/10/chartex" xmlns:cx5="http://schemas.microsoft.com/office/drawing/2016/5/11/chartex" xmlns:cx6="http://schemas.microsoft.com/office/drawing/2016/5/12/chartex" xmlns:cx7="http://schemas.microsoft.com/office/drawing/2016/5/13/chartex" xmlns:cx8="http://schemas.microsoft.com/office/drawing/2016/5/14/chartex" xmlns:mc="http://schemas.openxmlformats.org/markup-compatibility/2006" xmlns:aink="http://schemas.microsoft.com/office/drawing/2016/ink" xmlns:am3d="http://schemas.microsoft.com/office/drawing/2017/model3d" xmlns:o="urn:schemas-microsoft-com:office:office" xmlns:r="http://schemas.openxmlformats.org/officeDocument/2006/relationships" xmlns:m="http://schemas.openxmlformats.org/officeDocument/2006/math" xmlns:v="urn:schemas-microsoft-com:vml" xmlns:wp14="http://schemas.microsoft.com/office/word/2010/wordprocessingDrawing" xmlns:wp="http://schemas.openxmlformats.org/drawingml/2006/wordprocessingDrawing" xmlns:w10="urn:schemas-microsoft-com:office:word" xmlns:w="http://schemas.openxmlformats.org/wordprocessingml/2006/main" xmlns:w14="http://schemas.microsoft.com/office/word/2010/wordml" xmlns:w15="http://schemas.microsoft.com/office/word/2012/wordml" xmlns:w16cid="http://schemas.microsoft.com/office/word/2016/wordml/cid" xmlns:w16se="http://schemas.microsoft.com/office/word/2015/wordml/symex" xmlns:wpg="http://schemas.microsoft.com/office/word/2010/wordprocessingGroup" xmlns:wpi="http://schemas.microsoft.com/office/word/2010/wordprocessingInk" xmlns:wne="http://schemas.microsoft.com/office/word/2006/wordml" xmlns:wps="http://schemas.microsoft.com/office/word/2010/wordprocessingShape" mc:Ignorable="w14 w15 w16se w16cid wp14">
+<w:document xmlns:wpc="http://schemas.microsoft.com/office/word/2010/wordprocessingCanvas" xmlns:cx="http://schemas.microsoft.com/office/drawing/2014/chartex" xmlns:cx1="http://schemas.microsoft.com/office/drawing/2015/9/8/chartex" xmlns:cx2="http://schemas.microsoft.com/office/drawing/2015/10/21/chartex" xmlns:cx3="http://schemas.microsoft.com/office/drawing/2016/5/9/chartex" xmlns:cx4="http://schemas.microsoft.com/office/drawing/2016/5/10/chartex" xmlns:cx5="http://schemas.microsoft.com/office/drawing/2016/5/11/chartex" xmlns:mc="http://schemas.openxmlformats.org/markup-compatibility/2006" xmlns:o="urn:schemas-microsoft-com:office:office" xmlns:r="http://schemas.openxmlformats.org/officeDocument/2006/relationships" xmlns:m="http://schemas.openxmlformats.org/officeDocument/2006/math" xmlns:v="urn:schemas-microsoft-com:vml" xmlns:wp14="http://schemas.microsoft.com/office/word/2010/wordprocessingDrawing" xmlns:wp="http://schemas.openxmlformats.org/drawingml/2006/wordprocessingDrawing" xmlns:w10="urn:schemas-microsoft-com:office:word" xmlns:w="http://schemas.openxmlformats.org/wordprocessingml/2006/main" xmlns:w14="http://schemas.microsoft.com/office/word/2010/wordml" xmlns:w15="http://schemas.microsoft.com/office/word/2012/wordml" xmlns:w16se="http://schemas.microsoft.com/office/word/2015/wordml/symex" xmlns:wpg="http://schemas.microsoft.com/office/word/2010/wordprocessingGroup" xmlns:wpi="http://schemas.microsoft.com/office/word/2010/wordprocessingInk" xmlns:wne="http://schemas.microsoft.com/office/word/2006/wordml" xmlns:wps="http://schemas.microsoft.com/office/word/2010/wordprocessingShape" mc:Ignorable="w14 w15 w16se wp14">
   <w:body>
     <w:p>
       <w:pPr>
@@ -31,12 +31,13 @@
       <w:r>
         <w:rPr>
           <w:noProof/>
+          <w:lang w:bidi="bn-IN"/>
         </w:rPr>
         <w:drawing>
-          <wp:inline distT="0" distB="0" distL="0" distR="0">
-            <wp:extent cx="5057775" cy="4552950"/>
-            <wp:effectExtent l="0" t="0" r="9525" b="0"/>
-            <wp:docPr id="3" name="Picture 3"/>
+          <wp:inline distT="0" distB="0" distL="0" distR="0" wp14:anchorId="16FF9A59" wp14:editId="30837E1F">
+            <wp:extent cx="4382219" cy="3564696"/>
+            <wp:effectExtent l="0" t="0" r="0" b="0"/>
+            <wp:docPr id="1" name="Picture 1"/>
             <wp:cNvGraphicFramePr>
               <a:graphicFrameLocks xmlns:a="http://schemas.openxmlformats.org/drawingml/2006/main" noChangeAspect="1"/>
             </wp:cNvGraphicFramePr>
@@ -44,17 +45,11 @@
               <a:graphicData uri="http://schemas.openxmlformats.org/drawingml/2006/picture">
                 <pic:pic xmlns:pic="http://schemas.openxmlformats.org/drawingml/2006/picture">
                   <pic:nvPicPr>
-                    <pic:cNvPr id="3" name="Thermometer_config.PNG"/>
+                    <pic:cNvPr id="1" name=""/>
                     <pic:cNvPicPr/>
                   </pic:nvPicPr>
                   <pic:blipFill>
-                    <a:blip r:embed="rId5">
-                      <a:extLst>
-                        <a:ext uri="{28A0092B-C50C-407E-A947-70E740481C1C}">
-                          <a14:useLocalDpi xmlns:a14="http://schemas.microsoft.com/office/drawing/2010/main" val="0"/>
-                        </a:ext>
-                      </a:extLst>
-                    </a:blip>
+                    <a:blip r:embed="rId5"/>
                     <a:stretch>
                       <a:fillRect/>
                     </a:stretch>
@@ -62,7 +57,7 @@
                   <pic:spPr>
                     <a:xfrm>
                       <a:off x="0" y="0"/>
-                      <a:ext cx="5060992" cy="4555846"/>
+                      <a:ext cx="4393299" cy="3573709"/>
                     </a:xfrm>
                     <a:prstGeom prst="rect">
                       <a:avLst/>
@@ -89,7 +84,7 @@
         </w:numPr>
       </w:pPr>
       <w:r>
-        <w:t>Max: To set maximum threshold of thermometer</w:t>
+        <w:t>Fill: To set color of inner part of the thermometer</w:t>
       </w:r>
     </w:p>
     <w:p>
@@ -101,7 +96,7 @@
         </w:numPr>
       </w:pPr>
       <w:r>
-        <w:t>Min: To set minimum threshold of thermometer</w:t>
+        <w:t>Border: To set border color of thermometer</w:t>
       </w:r>
     </w:p>
     <w:p>
@@ -113,7 +108,7 @@
         </w:numPr>
       </w:pPr>
       <w:r>
-        <w:t>Tick bar: To enable or disable the thermometer labels (indicators)</w:t>
+        <w:t>Max: To set maximum threshold of thermometer</w:t>
       </w:r>
     </w:p>
     <w:p>
@@ -125,7 +120,7 @@
         </w:numPr>
       </w:pPr>
       <w:r>
-        <w:t>Actual value color: To set color of actual value displayed in thermometer</w:t>
+        <w:t>Min: To set minimum threshold of thermometer</w:t>
       </w:r>
     </w:p>
     <w:p>
@@ -137,12 +132,7 @@
         </w:numPr>
       </w:pPr>
       <w:r>
-        <w:t>Unit: To set unit of values</w:t>
-      </w:r>
-    </w:p>
-    <w:p>
-      <w:r>
-        <w:t>Legend:</w:t>
+        <w:t>Tick bar: To enable or disable the thermometer labels (indicators)</w:t>
       </w:r>
     </w:p>
     <w:p>
@@ -150,11 +140,11 @@
         <w:pStyle w:val="ListParagraph"/>
         <w:numPr>
           <w:ilvl w:val="0"/>
-          <w:numId w:val="2"/>
+          <w:numId w:val="1"/>
         </w:numPr>
       </w:pPr>
       <w:r>
-        <w:t>Position: To customize the positioning of the legend</w:t>
+        <w:t>Target Color: To set color of target value</w:t>
       </w:r>
     </w:p>
     <w:p>
@@ -162,274 +152,14 @@
         <w:pStyle w:val="ListParagraph"/>
         <w:numPr>
           <w:ilvl w:val="0"/>
-          <w:numId w:val="2"/>
+          <w:numId w:val="1"/>
         </w:numPr>
       </w:pPr>
       <w:r>
-        <w:t>Title: To enable or disable the legend title</w:t>
-      </w:r>
-    </w:p>
-    <w:p>
-      <w:pPr>
-        <w:pStyle w:val="ListParagraph"/>
-        <w:numPr>
-          <w:ilvl w:val="0"/>
-          <w:numId w:val="2"/>
-        </w:numPr>
-      </w:pPr>
-      <w:r>
-        <w:t>Legend Name: To set the title of the legend</w:t>
-      </w:r>
-    </w:p>
-    <w:p>
-      <w:pPr>
-        <w:pStyle w:val="ListParagraph"/>
-        <w:numPr>
-          <w:ilvl w:val="0"/>
-          <w:numId w:val="2"/>
-        </w:numPr>
-      </w:pPr>
-      <w:r>
-        <w:t>Color: To set the font color of the legend displayed</w:t>
-      </w:r>
-    </w:p>
-    <w:p>
+        <w:t>Unit: To set unit of values</w:t>
+      </w:r>
       <w:bookmarkStart w:id="0" w:name="_GoBack"/>
       <w:bookmarkEnd w:id="0"/>
-      <w:r>
-        <w:t>Range:</w:t>
-      </w:r>
-    </w:p>
-    <w:p>
-      <w:r>
-        <w:t>There are 4 categories by default. This provides the user an option to select the</w:t>
-      </w:r>
-      <w:r>
-        <w:t xml:space="preserve"> end value for</w:t>
-      </w:r>
-      <w:r>
-        <w:t xml:space="preserve"> </w:t>
-      </w:r>
-      <w:r>
-        <w:t xml:space="preserve">each </w:t>
-      </w:r>
-      <w:r>
-        <w:t>rang</w:t>
-      </w:r>
-      <w:r>
-        <w:t>e</w:t>
-      </w:r>
-      <w:r>
-        <w:t>.</w:t>
-      </w:r>
-    </w:p>
-    <w:p>
-      <w:r>
-        <w:t>Ca</w:t>
-      </w:r>
-      <w:r>
-        <w:t xml:space="preserve">tegory-1 has the range from minimum </w:t>
-      </w:r>
-      <w:r>
-        <w:t>value to</w:t>
-      </w:r>
-      <w:r>
-        <w:t xml:space="preserve"> the value entered by user. Similarly, category-2 has the </w:t>
-      </w:r>
-      <w:r>
-        <w:t xml:space="preserve">range </w:t>
-      </w:r>
-      <w:r>
-        <w:t>end value of</w:t>
-      </w:r>
-      <w:r>
-        <w:t xml:space="preserve"> Category-1 to the value provided for Category-2.</w:t>
-      </w:r>
-    </w:p>
-    <w:p>
-      <w:r>
-        <w:rPr>
-          <w:noProof/>
-        </w:rPr>
-        <w:lastRenderedPageBreak/>
-        <w:drawing>
-          <wp:anchor distT="0" distB="0" distL="114300" distR="114300" simplePos="0" relativeHeight="251658240" behindDoc="1" locked="0" layoutInCell="1" allowOverlap="1">
-            <wp:simplePos x="0" y="0"/>
-            <wp:positionH relativeFrom="column">
-              <wp:posOffset>0</wp:posOffset>
-            </wp:positionH>
-            <wp:positionV relativeFrom="paragraph">
-              <wp:posOffset>-635</wp:posOffset>
-            </wp:positionV>
-            <wp:extent cx="2190750" cy="2085975"/>
-            <wp:effectExtent l="0" t="0" r="0" b="9525"/>
-            <wp:wrapTight wrapText="bothSides">
-              <wp:wrapPolygon edited="0">
-                <wp:start x="0" y="0"/>
-                <wp:lineTo x="0" y="21501"/>
-                <wp:lineTo x="21412" y="21501"/>
-                <wp:lineTo x="21412" y="0"/>
-                <wp:lineTo x="0" y="0"/>
-              </wp:wrapPolygon>
-            </wp:wrapTight>
-            <wp:docPr id="6" name="Picture 6" descr="C:\Users\MAQUser\AppData\Local\Microsoft\Windows\INetCache\Content.Word\Thermometer_range.png"/>
-            <wp:cNvGraphicFramePr>
-              <a:graphicFrameLocks xmlns:a="http://schemas.openxmlformats.org/drawingml/2006/main" noChangeAspect="1"/>
-            </wp:cNvGraphicFramePr>
-            <a:graphic xmlns:a="http://schemas.openxmlformats.org/drawingml/2006/main">
-              <a:graphicData uri="http://schemas.openxmlformats.org/drawingml/2006/picture">
-                <pic:pic xmlns:pic="http://schemas.openxmlformats.org/drawingml/2006/picture">
-                  <pic:nvPicPr>
-                    <pic:cNvPr id="0" name="Picture 5" descr="C:\Users\MAQUser\AppData\Local\Microsoft\Windows\INetCache\Content.Word\Thermometer_range.png"/>
-                    <pic:cNvPicPr>
-                      <a:picLocks noChangeAspect="1" noChangeArrowheads="1"/>
-                    </pic:cNvPicPr>
-                  </pic:nvPicPr>
-                  <pic:blipFill>
-                    <a:blip r:embed="rId6">
-                      <a:extLst>
-                        <a:ext uri="{28A0092B-C50C-407E-A947-70E740481C1C}">
-                          <a14:useLocalDpi xmlns:a14="http://schemas.microsoft.com/office/drawing/2010/main" val="0"/>
-                        </a:ext>
-                      </a:extLst>
-                    </a:blip>
-                    <a:srcRect/>
-                    <a:stretch>
-                      <a:fillRect/>
-                    </a:stretch>
-                  </pic:blipFill>
-                  <pic:spPr bwMode="auto">
-                    <a:xfrm>
-                      <a:off x="0" y="0"/>
-                      <a:ext cx="2190750" cy="2085975"/>
-                    </a:xfrm>
-                    <a:prstGeom prst="rect">
-                      <a:avLst/>
-                    </a:prstGeom>
-                    <a:noFill/>
-                    <a:ln>
-                      <a:noFill/>
-                    </a:ln>
-                  </pic:spPr>
-                </pic:pic>
-              </a:graphicData>
-            </a:graphic>
-          </wp:anchor>
-        </w:drawing>
-      </w:r>
-      <w:r>
-        <w:t>Here, range for the four categories is as follows:</w:t>
-      </w:r>
-    </w:p>
-    <w:p>
-      <w:r>
-        <w:t>Category-1: 0 - 10</w:t>
-      </w:r>
-    </w:p>
-    <w:p>
-      <w:r>
-        <w:t>Category-2: 10 - 20</w:t>
-      </w:r>
-    </w:p>
-    <w:p>
-      <w:r>
-        <w:t>Category-3: 20 - 30</w:t>
-      </w:r>
-    </w:p>
-    <w:p>
-      <w:r>
-        <w:t>Category-4: 30 - 300</w:t>
-      </w:r>
-    </w:p>
-    <w:p/>
-    <w:p/>
-    <w:p/>
-    <w:p>
-      <w:r>
-        <w:t>Category-1 to 4:</w:t>
-      </w:r>
-    </w:p>
-    <w:p>
-      <w:pPr>
-        <w:pStyle w:val="ListParagraph"/>
-        <w:numPr>
-          <w:ilvl w:val="0"/>
-          <w:numId w:val="3"/>
-        </w:numPr>
-      </w:pPr>
-      <w:r>
-        <w:t>Fill: To set the fill color of the specific category</w:t>
-      </w:r>
-    </w:p>
-    <w:p>
-      <w:pPr>
-        <w:pStyle w:val="ListParagraph"/>
-        <w:numPr>
-          <w:ilvl w:val="0"/>
-          <w:numId w:val="3"/>
-        </w:numPr>
-      </w:pPr>
-      <w:r>
-        <w:t>Border: To set the fill color of the specific category</w:t>
-      </w:r>
-    </w:p>
-    <w:p>
-      <w:pPr>
-        <w:pStyle w:val="ListParagraph"/>
-      </w:pPr>
-      <w:r>
-        <w:rPr>
-          <w:noProof/>
-        </w:rPr>
-        <w:drawing>
-          <wp:inline distT="0" distB="0" distL="0" distR="0" wp14:anchorId="12F7F457" wp14:editId="4D655850">
-            <wp:extent cx="1819275" cy="4933950"/>
-            <wp:effectExtent l="0" t="0" r="9525" b="0"/>
-            <wp:docPr id="2" name="Picture 2" descr="C:\Users\MAQUser\AppData\Local\Microsoft\Windows\INetCache\Content.Word\Thermometer_colors.png"/>
-            <wp:cNvGraphicFramePr>
-              <a:graphicFrameLocks xmlns:a="http://schemas.openxmlformats.org/drawingml/2006/main" noChangeAspect="1"/>
-            </wp:cNvGraphicFramePr>
-            <a:graphic xmlns:a="http://schemas.openxmlformats.org/drawingml/2006/main">
-              <a:graphicData uri="http://schemas.openxmlformats.org/drawingml/2006/picture">
-                <pic:pic xmlns:pic="http://schemas.openxmlformats.org/drawingml/2006/picture">
-                  <pic:nvPicPr>
-                    <pic:cNvPr id="0" name="Picture 1" descr="C:\Users\MAQUser\AppData\Local\Microsoft\Windows\INetCache\Content.Word\Thermometer_colors.png"/>
-                    <pic:cNvPicPr>
-                      <a:picLocks noChangeAspect="1" noChangeArrowheads="1"/>
-                    </pic:cNvPicPr>
-                  </pic:nvPicPr>
-                  <pic:blipFill>
-                    <a:blip r:embed="rId7">
-                      <a:extLst>
-                        <a:ext uri="{28A0092B-C50C-407E-A947-70E740481C1C}">
-                          <a14:useLocalDpi xmlns:a14="http://schemas.microsoft.com/office/drawing/2010/main" val="0"/>
-                        </a:ext>
-                      </a:extLst>
-                    </a:blip>
-                    <a:srcRect/>
-                    <a:stretch>
-                      <a:fillRect/>
-                    </a:stretch>
-                  </pic:blipFill>
-                  <pic:spPr bwMode="auto">
-                    <a:xfrm>
-                      <a:off x="0" y="0"/>
-                      <a:ext cx="1819275" cy="4933950"/>
-                    </a:xfrm>
-                    <a:prstGeom prst="rect">
-                      <a:avLst/>
-                    </a:prstGeom>
-                    <a:noFill/>
-                    <a:ln>
-                      <a:noFill/>
-                    </a:ln>
-                  </pic:spPr>
-                </pic:pic>
-              </a:graphicData>
-            </a:graphic>
-          </wp:inline>
-        </w:drawing>
-      </w:r>
     </w:p>
     <w:sectPr>
       <w:pgSz w:w="12240" w:h="15840"/>
@@ -442,7 +172,7 @@
 </file>
 
 <file path=word/numbering.xml><?xml version="1.0" encoding="utf-8"?>
-<w:numbering xmlns:wpc="http://schemas.microsoft.com/office/word/2010/wordprocessingCanvas" xmlns:cx="http://schemas.microsoft.com/office/drawing/2014/chartex" xmlns:cx1="http://schemas.microsoft.com/office/drawing/2015/9/8/chartex" xmlns:cx2="http://schemas.microsoft.com/office/drawing/2015/10/21/chartex" xmlns:cx3="http://schemas.microsoft.com/office/drawing/2016/5/9/chartex" xmlns:cx4="http://schemas.microsoft.com/office/drawing/2016/5/10/chartex" xmlns:cx5="http://schemas.microsoft.com/office/drawing/2016/5/11/chartex" xmlns:cx6="http://schemas.microsoft.com/office/drawing/2016/5/12/chartex" xmlns:cx7="http://schemas.microsoft.com/office/drawing/2016/5/13/chartex" xmlns:cx8="http://schemas.microsoft.com/office/drawing/2016/5/14/chartex" xmlns:mc="http://schemas.openxmlformats.org/markup-compatibility/2006" xmlns:aink="http://schemas.microsoft.com/office/drawing/2016/ink" xmlns:am3d="http://schemas.microsoft.com/office/drawing/2017/model3d" xmlns:o="urn:schemas-microsoft-com:office:office" xmlns:r="http://schemas.openxmlformats.org/officeDocument/2006/relationships" xmlns:m="http://schemas.openxmlformats.org/officeDocument/2006/math" xmlns:v="urn:schemas-microsoft-com:vml" xmlns:wp14="http://schemas.microsoft.com/office/word/2010/wordprocessingDrawing" xmlns:wp="http://schemas.openxmlformats.org/drawingml/2006/wordprocessingDrawing" xmlns:w10="urn:schemas-microsoft-com:office:word" xmlns:w="http://schemas.openxmlformats.org/wordprocessingml/2006/main" xmlns:w14="http://schemas.microsoft.com/office/word/2010/wordml" xmlns:w15="http://schemas.microsoft.com/office/word/2012/wordml" xmlns:w16cid="http://schemas.microsoft.com/office/word/2016/wordml/cid" xmlns:w16se="http://schemas.microsoft.com/office/word/2015/wordml/symex" xmlns:wpg="http://schemas.microsoft.com/office/word/2010/wordprocessingGroup" xmlns:wpi="http://schemas.microsoft.com/office/word/2010/wordprocessingInk" xmlns:wne="http://schemas.microsoft.com/office/word/2006/wordml" xmlns:wps="http://schemas.microsoft.com/office/word/2010/wordprocessingShape" mc:Ignorable="w14 w15 w16se w16cid wp14">
+<w:numbering xmlns:wpc="http://schemas.microsoft.com/office/word/2010/wordprocessingCanvas" xmlns:cx="http://schemas.microsoft.com/office/drawing/2014/chartex" xmlns:cx1="http://schemas.microsoft.com/office/drawing/2015/9/8/chartex" xmlns:cx2="http://schemas.microsoft.com/office/drawing/2015/10/21/chartex" xmlns:cx3="http://schemas.microsoft.com/office/drawing/2016/5/9/chartex" xmlns:cx4="http://schemas.microsoft.com/office/drawing/2016/5/10/chartex" xmlns:cx5="http://schemas.microsoft.com/office/drawing/2016/5/11/chartex" xmlns:mc="http://schemas.openxmlformats.org/markup-compatibility/2006" xmlns:o="urn:schemas-microsoft-com:office:office" xmlns:r="http://schemas.openxmlformats.org/officeDocument/2006/relationships" xmlns:m="http://schemas.openxmlformats.org/officeDocument/2006/math" xmlns:v="urn:schemas-microsoft-com:vml" xmlns:wp14="http://schemas.microsoft.com/office/word/2010/wordprocessingDrawing" xmlns:wp="http://schemas.openxmlformats.org/drawingml/2006/wordprocessingDrawing" xmlns:w10="urn:schemas-microsoft-com:office:word" xmlns:w="http://schemas.openxmlformats.org/wordprocessingml/2006/main" xmlns:w14="http://schemas.microsoft.com/office/word/2010/wordml" xmlns:w15="http://schemas.microsoft.com/office/word/2012/wordml" xmlns:w16se="http://schemas.microsoft.com/office/word/2015/wordml/symex" xmlns:wpg="http://schemas.microsoft.com/office/word/2010/wordprocessingGroup" xmlns:wpi="http://schemas.microsoft.com/office/word/2010/wordprocessingInk" xmlns:wne="http://schemas.microsoft.com/office/word/2006/wordml" xmlns:wps="http://schemas.microsoft.com/office/word/2010/wordprocessingShape" mc:Ignorable="w14 w15 w16se wp14">
   <w:abstractNum w:abstractNumId="0" w15:restartNumberingAfterBreak="0">
     <w:nsid w:val="125A4645"/>
     <w:multiLevelType w:val="hybridMultilevel"/>
@@ -529,198 +259,14 @@
       </w:pPr>
     </w:lvl>
   </w:abstractNum>
-  <w:abstractNum w:abstractNumId="1" w15:restartNumberingAfterBreak="0">
-    <w:nsid w:val="46851308"/>
-    <w:multiLevelType w:val="hybridMultilevel"/>
-    <w:tmpl w:val="74B8536C"/>
-    <w:lvl w:ilvl="0" w:tplc="0409000F">
-      <w:start w:val="1"/>
-      <w:numFmt w:val="decimal"/>
-      <w:lvlText w:val="%1."/>
-      <w:lvlJc w:val="left"/>
-      <w:pPr>
-        <w:ind w:left="720" w:hanging="360"/>
-      </w:pPr>
-      <w:rPr>
-        <w:rFonts w:hint="default"/>
-      </w:rPr>
-    </w:lvl>
-    <w:lvl w:ilvl="1" w:tplc="04090019" w:tentative="1">
-      <w:start w:val="1"/>
-      <w:numFmt w:val="lowerLetter"/>
-      <w:lvlText w:val="%2."/>
-      <w:lvlJc w:val="left"/>
-      <w:pPr>
-        <w:ind w:left="1440" w:hanging="360"/>
-      </w:pPr>
-    </w:lvl>
-    <w:lvl w:ilvl="2" w:tplc="0409001B" w:tentative="1">
-      <w:start w:val="1"/>
-      <w:numFmt w:val="lowerRoman"/>
-      <w:lvlText w:val="%3."/>
-      <w:lvlJc w:val="right"/>
-      <w:pPr>
-        <w:ind w:left="2160" w:hanging="180"/>
-      </w:pPr>
-    </w:lvl>
-    <w:lvl w:ilvl="3" w:tplc="0409000F" w:tentative="1">
-      <w:start w:val="1"/>
-      <w:numFmt w:val="decimal"/>
-      <w:lvlText w:val="%4."/>
-      <w:lvlJc w:val="left"/>
-      <w:pPr>
-        <w:ind w:left="2880" w:hanging="360"/>
-      </w:pPr>
-    </w:lvl>
-    <w:lvl w:ilvl="4" w:tplc="04090019" w:tentative="1">
-      <w:start w:val="1"/>
-      <w:numFmt w:val="lowerLetter"/>
-      <w:lvlText w:val="%5."/>
-      <w:lvlJc w:val="left"/>
-      <w:pPr>
-        <w:ind w:left="3600" w:hanging="360"/>
-      </w:pPr>
-    </w:lvl>
-    <w:lvl w:ilvl="5" w:tplc="0409001B" w:tentative="1">
-      <w:start w:val="1"/>
-      <w:numFmt w:val="lowerRoman"/>
-      <w:lvlText w:val="%6."/>
-      <w:lvlJc w:val="right"/>
-      <w:pPr>
-        <w:ind w:left="4320" w:hanging="180"/>
-      </w:pPr>
-    </w:lvl>
-    <w:lvl w:ilvl="6" w:tplc="0409000F" w:tentative="1">
-      <w:start w:val="1"/>
-      <w:numFmt w:val="decimal"/>
-      <w:lvlText w:val="%7."/>
-      <w:lvlJc w:val="left"/>
-      <w:pPr>
-        <w:ind w:left="5040" w:hanging="360"/>
-      </w:pPr>
-    </w:lvl>
-    <w:lvl w:ilvl="7" w:tplc="04090019" w:tentative="1">
-      <w:start w:val="1"/>
-      <w:numFmt w:val="lowerLetter"/>
-      <w:lvlText w:val="%8."/>
-      <w:lvlJc w:val="left"/>
-      <w:pPr>
-        <w:ind w:left="5760" w:hanging="360"/>
-      </w:pPr>
-    </w:lvl>
-    <w:lvl w:ilvl="8" w:tplc="0409001B" w:tentative="1">
-      <w:start w:val="1"/>
-      <w:numFmt w:val="lowerRoman"/>
-      <w:lvlText w:val="%9."/>
-      <w:lvlJc w:val="right"/>
-      <w:pPr>
-        <w:ind w:left="6480" w:hanging="180"/>
-      </w:pPr>
-    </w:lvl>
-  </w:abstractNum>
-  <w:abstractNum w:abstractNumId="2" w15:restartNumberingAfterBreak="0">
-    <w:nsid w:val="7A0275CA"/>
-    <w:multiLevelType w:val="hybridMultilevel"/>
-    <w:tmpl w:val="006CA692"/>
-    <w:lvl w:ilvl="0" w:tplc="0409000F">
-      <w:start w:val="1"/>
-      <w:numFmt w:val="decimal"/>
-      <w:lvlText w:val="%1."/>
-      <w:lvlJc w:val="left"/>
-      <w:pPr>
-        <w:ind w:left="720" w:hanging="360"/>
-      </w:pPr>
-      <w:rPr>
-        <w:rFonts w:hint="default"/>
-      </w:rPr>
-    </w:lvl>
-    <w:lvl w:ilvl="1" w:tplc="04090019" w:tentative="1">
-      <w:start w:val="1"/>
-      <w:numFmt w:val="lowerLetter"/>
-      <w:lvlText w:val="%2."/>
-      <w:lvlJc w:val="left"/>
-      <w:pPr>
-        <w:ind w:left="1440" w:hanging="360"/>
-      </w:pPr>
-    </w:lvl>
-    <w:lvl w:ilvl="2" w:tplc="0409001B" w:tentative="1">
-      <w:start w:val="1"/>
-      <w:numFmt w:val="lowerRoman"/>
-      <w:lvlText w:val="%3."/>
-      <w:lvlJc w:val="right"/>
-      <w:pPr>
-        <w:ind w:left="2160" w:hanging="180"/>
-      </w:pPr>
-    </w:lvl>
-    <w:lvl w:ilvl="3" w:tplc="0409000F" w:tentative="1">
-      <w:start w:val="1"/>
-      <w:numFmt w:val="decimal"/>
-      <w:lvlText w:val="%4."/>
-      <w:lvlJc w:val="left"/>
-      <w:pPr>
-        <w:ind w:left="2880" w:hanging="360"/>
-      </w:pPr>
-    </w:lvl>
-    <w:lvl w:ilvl="4" w:tplc="04090019" w:tentative="1">
-      <w:start w:val="1"/>
-      <w:numFmt w:val="lowerLetter"/>
-      <w:lvlText w:val="%5."/>
-      <w:lvlJc w:val="left"/>
-      <w:pPr>
-        <w:ind w:left="3600" w:hanging="360"/>
-      </w:pPr>
-    </w:lvl>
-    <w:lvl w:ilvl="5" w:tplc="0409001B" w:tentative="1">
-      <w:start w:val="1"/>
-      <w:numFmt w:val="lowerRoman"/>
-      <w:lvlText w:val="%6."/>
-      <w:lvlJc w:val="right"/>
-      <w:pPr>
-        <w:ind w:left="4320" w:hanging="180"/>
-      </w:pPr>
-    </w:lvl>
-    <w:lvl w:ilvl="6" w:tplc="0409000F" w:tentative="1">
-      <w:start w:val="1"/>
-      <w:numFmt w:val="decimal"/>
-      <w:lvlText w:val="%7."/>
-      <w:lvlJc w:val="left"/>
-      <w:pPr>
-        <w:ind w:left="5040" w:hanging="360"/>
-      </w:pPr>
-    </w:lvl>
-    <w:lvl w:ilvl="7" w:tplc="04090019" w:tentative="1">
-      <w:start w:val="1"/>
-      <w:numFmt w:val="lowerLetter"/>
-      <w:lvlText w:val="%8."/>
-      <w:lvlJc w:val="left"/>
-      <w:pPr>
-        <w:ind w:left="5760" w:hanging="360"/>
-      </w:pPr>
-    </w:lvl>
-    <w:lvl w:ilvl="8" w:tplc="0409001B" w:tentative="1">
-      <w:start w:val="1"/>
-      <w:numFmt w:val="lowerRoman"/>
-      <w:lvlText w:val="%9."/>
-      <w:lvlJc w:val="right"/>
-      <w:pPr>
-        <w:ind w:left="6480" w:hanging="180"/>
-      </w:pPr>
-    </w:lvl>
-  </w:abstractNum>
   <w:num w:numId="1">
     <w:abstractNumId w:val="0"/>
-  </w:num>
-  <w:num w:numId="2">
-    <w:abstractNumId w:val="1"/>
-  </w:num>
-  <w:num w:numId="3">
-    <w:abstractNumId w:val="2"/>
   </w:num>
 </w:numbering>
 </file>
 
 <file path=word/styles.xml><?xml version="1.0" encoding="utf-8"?>
-<w:styles xmlns:mc="http://schemas.openxmlformats.org/markup-compatibility/2006" xmlns:r="http://schemas.openxmlformats.org/officeDocument/2006/relationships" xmlns:w="http://schemas.openxmlformats.org/wordprocessingml/2006/main" xmlns:w14="http://schemas.microsoft.com/office/word/2010/wordml" xmlns:w15="http://schemas.microsoft.com/office/word/2012/wordml" xmlns:w16cid="http://schemas.microsoft.com/office/word/2016/wordml/cid" xmlns:w16se="http://schemas.microsoft.com/office/word/2015/wordml/symex" mc:Ignorable="w14 w15 w16se w16cid">
+<w:styles xmlns:mc="http://schemas.openxmlformats.org/markup-compatibility/2006" xmlns:r="http://schemas.openxmlformats.org/officeDocument/2006/relationships" xmlns:w="http://schemas.openxmlformats.org/wordprocessingml/2006/main" xmlns:w14="http://schemas.microsoft.com/office/word/2010/wordml" xmlns:w15="http://schemas.microsoft.com/office/word/2012/wordml" xmlns:w16se="http://schemas.microsoft.com/office/word/2015/wordml/symex" mc:Ignorable="w14 w15 w16se">
   <w:docDefaults>
     <w:rPrDefault>
       <w:rPr>
@@ -736,7 +282,7 @@
       </w:pPr>
     </w:pPrDefault>
   </w:docDefaults>
-  <w:latentStyles w:defLockedState="0" w:defUIPriority="99" w:defSemiHidden="0" w:defUnhideWhenUsed="0" w:defQFormat="0" w:count="375">
+  <w:latentStyles w:defLockedState="0" w:defUIPriority="99" w:defSemiHidden="0" w:defUnhideWhenUsed="0" w:defQFormat="0" w:count="374">
     <w:lsdException w:name="Normal" w:uiPriority="0" w:qFormat="1"/>
     <w:lsdException w:name="heading 1" w:uiPriority="9" w:qFormat="1"/>
     <w:lsdException w:name="heading 2" w:semiHidden="1" w:uiPriority="9" w:unhideWhenUsed="1" w:qFormat="1"/>
@@ -1111,7 +657,6 @@
     <w:lsdException w:name="Mention" w:semiHidden="1" w:unhideWhenUsed="1"/>
     <w:lsdException w:name="Smart Hyperlink" w:semiHidden="1" w:unhideWhenUsed="1"/>
     <w:lsdException w:name="Hashtag" w:semiHidden="1" w:unhideWhenUsed="1"/>
-    <w:lsdException w:name="Unresolved Mention" w:semiHidden="1" w:unhideWhenUsed="1"/>
   </w:latentStyles>
   <w:style w:type="paragraph" w:default="1" w:styleId="Normal">
     <w:name w:val="Normal"/>

</xml_diff>